<commit_message>
Updated report with testing section
</commit_message>
<xml_diff>
--- a/Covid.docx
+++ b/Covid.docx
@@ -309,7 +309,15 @@
         <w:t>face</w:t>
       </w:r>
       <w:r>
-        <w:t xml:space="preserve">. The instructions were implanted through a series of labels. This panel was also used for setting the range of dates that the user would like to display the statistics for. This date range was then used in all other panels to control how many statistics were shown form the records. We have implemented it through a calendar system. This is  where the user can click two buttons at the top which reveals a set of dates in the form of a calendar. </w:t>
+        <w:t xml:space="preserve">. The instructions were implanted through a series of labels. This panel was also used for setting the range of dates that the user would like to display the statistics for. This date range was then used in all other panels to control how many statistics were shown form the records. We have implemented it through a calendar system. This </w:t>
+      </w:r>
+      <w:proofErr w:type="gramStart"/>
+      <w:r>
+        <w:t>is  where</w:t>
+      </w:r>
+      <w:proofErr w:type="gramEnd"/>
+      <w:r>
+        <w:t xml:space="preserve"> the user can click two buttons at the top which reveals a set of dates in the form of a calendar. </w:t>
       </w:r>
       <w:r>
         <w:t xml:space="preserve">They can then choose a from date and a to date using the dates that pop up. </w:t>
@@ -317,7 +325,19 @@
     </w:p>
     <w:p>
       <w:r>
-        <w:t xml:space="preserve">We have two buttons at the bottom left and bottom right of the windows which allows you to change between panels. These buttons are made disabled from the beginning of the program until the user has placed in a valid input for the dates. The invalid inputs for dates includes placing dates that are outside of the date range of the data. This was between 2020/02/15 and 2022/10/15 and if any dates were outside this range then an error was given that stated the user enter a date from the date range. </w:t>
+        <w:t xml:space="preserve">We have two buttons at the bottom left and bottom right of the windows which allows you to change between panels. These buttons are made disabled from the beginning of the program until the user has placed in a valid input for the dates. The invalid </w:t>
+      </w:r>
+      <w:r>
+        <w:t>input</w:t>
+      </w:r>
+      <w:r>
+        <w:t xml:space="preserve"> for dates includes placing dates that are outside of the date range of the data. This was between 2020/02/15 and 2022/10/15 and if any dates were outside this </w:t>
+      </w:r>
+      <w:r>
+        <w:t>range,</w:t>
+      </w:r>
+      <w:r>
+        <w:t xml:space="preserve"> then an error was given that stated the user enter a date from the date range. </w:t>
       </w:r>
       <w:r>
         <w:t xml:space="preserve">The other case in which an error is thrown is if the from date is after the to date in which case the same error message is provided to the user. </w:t>
@@ -326,10 +346,24 @@
         <w:t>The</w:t>
       </w:r>
       <w:r>
-        <w:t xml:space="preserve"> error label is displayed using the methods returnFromDate() and returnToDate()</w:t>
-      </w:r>
-      <w:r>
-        <w:t xml:space="preserve">. These methods check  whether the date doesn’t have value which occurs when an invalid input is provided and </w:t>
+        <w:t xml:space="preserve"> error label is displayed using the methods </w:t>
+      </w:r>
+      <w:proofErr w:type="gramStart"/>
+      <w:r>
+        <w:t>returnFromDate(</w:t>
+      </w:r>
+      <w:proofErr w:type="gramEnd"/>
+      <w:r>
+        <w:t>) and returnToDate()</w:t>
+      </w:r>
+      <w:r>
+        <w:t xml:space="preserve">. These methods </w:t>
+      </w:r>
+      <w:r>
+        <w:t>check whether</w:t>
+      </w:r>
+      <w:r>
+        <w:t xml:space="preserve"> the date doesn’t have value which occurs when an invalid input is provided and </w:t>
       </w:r>
       <w:r>
         <w:t>changes</w:t>
@@ -338,7 +372,15 @@
         <w:t xml:space="preserve"> the error label</w:t>
       </w:r>
       <w:r>
-        <w:t>. The getValidity()</w:t>
+        <w:t xml:space="preserve">. The </w:t>
+      </w:r>
+      <w:proofErr w:type="gramStart"/>
+      <w:r>
+        <w:t>getValidity(</w:t>
+      </w:r>
+      <w:proofErr w:type="gramEnd"/>
+      <w:r>
+        <w:t>)</w:t>
       </w:r>
       <w:r>
         <w:t xml:space="preserve"> is used to check the valid and invalid inputs. </w:t>
@@ -353,7 +395,13 @@
         <w:t xml:space="preserve"> </w:t>
       </w:r>
       <w:r>
-        <w:t>and comparing them. If the number for one date is larger than the other it means the date is later</w:t>
+        <w:t xml:space="preserve">and comparing them. If the number for one date is larger than the </w:t>
+      </w:r>
+      <w:r>
+        <w:t>other,</w:t>
+      </w:r>
+      <w:r>
+        <w:t xml:space="preserve"> it means the date is later</w:t>
       </w:r>
       <w:r>
         <w:t>.</w:t>
@@ -377,16 +425,30 @@
         <w:t>are</w:t>
       </w:r>
       <w:r>
-        <w:t xml:space="preserve"> then enabled and they can then start to navigate between panels. </w:t>
-      </w:r>
-      <w:r>
-        <w:t>The method used to disable and enable the buttons is processDate</w:t>
+        <w:t xml:space="preserve"> then </w:t>
+      </w:r>
+      <w:r>
+        <w:t>enabled,</w:t>
+      </w:r>
+      <w:r>
+        <w:t xml:space="preserve"> and they can then start to navigate between panels. </w:t>
+      </w:r>
+      <w:r>
+        <w:t xml:space="preserve">The method used to disable and enable the buttons is </w:t>
+      </w:r>
+      <w:proofErr w:type="gramStart"/>
+      <w:r>
+        <w:t>processDate</w:t>
       </w:r>
       <w:r>
         <w:t>s</w:t>
       </w:r>
       <w:r>
-        <w:t>()</w:t>
+        <w:t>(</w:t>
+      </w:r>
+      <w:proofErr w:type="gramEnd"/>
+      <w:r>
+        <w:t>)</w:t>
       </w:r>
       <w:r>
         <w:t>.</w:t>
@@ -413,34 +475,7 @@
           <w:sz w:val="32"/>
           <w:szCs w:val="32"/>
         </w:rPr>
-        <w:t>Boroughs</w:t>
-      </w:r>
-      <w:r>
-        <w:rPr>
-          <w:b/>
-          <w:bCs/>
-          <w:sz w:val="32"/>
-          <w:szCs w:val="32"/>
-        </w:rPr>
-        <w:t xml:space="preserve"> Panel (Panel </w:t>
-      </w:r>
-      <w:r>
-        <w:rPr>
-          <w:b/>
-          <w:bCs/>
-          <w:sz w:val="32"/>
-          <w:szCs w:val="32"/>
-        </w:rPr>
-        <w:t>2</w:t>
-      </w:r>
-      <w:r>
-        <w:rPr>
-          <w:b/>
-          <w:bCs/>
-          <w:sz w:val="32"/>
-          <w:szCs w:val="32"/>
-        </w:rPr>
-        <w:t xml:space="preserve">): </w:t>
+        <w:t xml:space="preserve">Boroughs Panel (Panel 2): </w:t>
       </w:r>
     </w:p>
     <w:p>
@@ -454,7 +489,13 @@
         <w:t xml:space="preserve">to replicate the map of all the boroughs. This </w:t>
       </w:r>
       <w:r>
-        <w:t>attempts to show the general position of each borough relative to where they actually are on the map</w:t>
+        <w:t xml:space="preserve">attempts to show the general position of each borough relative to where they </w:t>
+      </w:r>
+      <w:r>
+        <w:t>are</w:t>
+      </w:r>
+      <w:r>
+        <w:t xml:space="preserve"> on the map</w:t>
       </w:r>
       <w:r>
         <w:t xml:space="preserve">. We have used labels within each shape to display to the user what </w:t>
@@ -469,7 +510,15 @@
         <w:t xml:space="preserve">. </w:t>
       </w:r>
       <w:r>
-        <w:t>The buttons used to switch between panels is controlled by the methods switchToWelcome() and switchToStatistics()</w:t>
+        <w:t xml:space="preserve">The buttons used to switch between panels is controlled by the methods </w:t>
+      </w:r>
+      <w:proofErr w:type="gramStart"/>
+      <w:r>
+        <w:t>switchToWelcome(</w:t>
+      </w:r>
+      <w:proofErr w:type="gramEnd"/>
+      <w:r>
+        <w:t>) and switchToStatistics()</w:t>
       </w:r>
       <w:r>
         <w:t xml:space="preserve"> which change the root of the FXML file to a different panel. </w:t>
@@ -477,7 +526,13 @@
     </w:p>
     <w:p>
       <w:r>
-        <w:t>Clicking on each circle will produce a pop up window</w:t>
+        <w:t xml:space="preserve">Clicking on each circle will produce a </w:t>
+      </w:r>
+      <w:r>
+        <w:t>pop-up</w:t>
+      </w:r>
+      <w:r>
+        <w:t xml:space="preserve"> window</w:t>
       </w:r>
       <w:r>
         <w:t xml:space="preserve"> which contains a table filled with all the data </w:t>
@@ -492,7 +547,13 @@
         <w:t>Th</w:t>
       </w:r>
       <w:r>
-        <w:t>e pop up window</w:t>
+        <w:t xml:space="preserve">e </w:t>
+      </w:r>
+      <w:r>
+        <w:t>pop-up</w:t>
+      </w:r>
+      <w:r>
+        <w:t xml:space="preserve"> window</w:t>
       </w:r>
       <w:r>
         <w:t xml:space="preserve"> is created using the TableView function</w:t>
@@ -501,13 +562,7 @@
         <w:t xml:space="preserve">. </w:t>
       </w:r>
       <w:r>
-        <w:t xml:space="preserve">We have created the </w:t>
-      </w:r>
-      <w:r>
-        <w:t>table</w:t>
-      </w:r>
-      <w:r>
-        <w:t xml:space="preserve"> ourselves through the </w:t>
+        <w:t xml:space="preserve">We have created the table ourselves through the </w:t>
       </w:r>
       <w:r>
         <w:t xml:space="preserve">class </w:t>
@@ -558,13 +613,16 @@
         <w:t xml:space="preserve"> to only display th</w:t>
       </w:r>
       <w:r>
-        <w:t xml:space="preserve">at specific data in the table. This list is then set into the TableView to then display all of the data. </w:t>
-      </w:r>
-      <w:r>
-        <w:t>You can then click on each column to sort the order of the data by that specific column in ascending or descending order.</w:t>
-      </w:r>
-      <w:r>
-        <w:t xml:space="preserve"> </w:t>
+        <w:t xml:space="preserve">at specific data in the table. This list is then set into the TableView to then display </w:t>
+      </w:r>
+      <w:r>
+        <w:t>all</w:t>
+      </w:r>
+      <w:r>
+        <w:t xml:space="preserve"> the data. </w:t>
+      </w:r>
+      <w:r>
+        <w:t xml:space="preserve">You can then click on each column to sort the order of the data by that specific column in ascending or descending order. </w:t>
       </w:r>
       <w:r>
         <w:t xml:space="preserve">This is done automatically through the TableView </w:t>
@@ -593,7 +651,15 @@
         <w:t>r</w:t>
       </w:r>
       <w:r>
-        <w:t>ough the getTotalDeathsHashMap() method in which we loop through all of the dat</w:t>
+        <w:t xml:space="preserve">ough the </w:t>
+      </w:r>
+      <w:proofErr w:type="gramStart"/>
+      <w:r>
+        <w:t>getTotalDeathsHashMap(</w:t>
+      </w:r>
+      <w:proofErr w:type="gramEnd"/>
+      <w:r>
+        <w:t>) method in which we loop through all of the dat</w:t>
       </w:r>
       <w:r>
         <w:t>a</w:t>
@@ -605,13 +671,29 @@
         <w:t xml:space="preserve">We alter the colour of the </w:t>
       </w:r>
       <w:r>
-        <w:t xml:space="preserve">shapes using the method chanegCircleColour() in which we go through the </w:t>
-      </w:r>
-      <w:r>
-        <w:t>hash map we have and check the number of deaths associated with the borough. You then call the method colourGrade</w:t>
-      </w:r>
-      <w:r>
-        <w:t>() in which</w:t>
+        <w:t xml:space="preserve">shapes using the method </w:t>
+      </w:r>
+      <w:proofErr w:type="gramStart"/>
+      <w:r>
+        <w:t>chanegCircleColour(</w:t>
+      </w:r>
+      <w:proofErr w:type="gramEnd"/>
+      <w:r>
+        <w:t xml:space="preserve">) in which we go through the </w:t>
+      </w:r>
+      <w:r>
+        <w:t xml:space="preserve">hash map we have and check the number of deaths associated with the borough. You then call the method </w:t>
+      </w:r>
+      <w:proofErr w:type="gramStart"/>
+      <w:r>
+        <w:t>colourGrade</w:t>
+      </w:r>
+      <w:r>
+        <w:t>(</w:t>
+      </w:r>
+      <w:proofErr w:type="gramEnd"/>
+      <w:r>
+        <w:t>) in which</w:t>
       </w:r>
       <w:r>
         <w:t xml:space="preserve"> we have </w:t>
@@ -665,34 +747,7 @@
           <w:sz w:val="32"/>
           <w:szCs w:val="32"/>
         </w:rPr>
-        <w:t>Statistics</w:t>
-      </w:r>
-      <w:r>
-        <w:rPr>
-          <w:b/>
-          <w:bCs/>
-          <w:sz w:val="32"/>
-          <w:szCs w:val="32"/>
-        </w:rPr>
-        <w:t xml:space="preserve"> Panel (Panel </w:t>
-      </w:r>
-      <w:r>
-        <w:rPr>
-          <w:b/>
-          <w:bCs/>
-          <w:sz w:val="32"/>
-          <w:szCs w:val="32"/>
-        </w:rPr>
-        <w:t>3</w:t>
-      </w:r>
-      <w:r>
-        <w:rPr>
-          <w:b/>
-          <w:bCs/>
-          <w:sz w:val="32"/>
-          <w:szCs w:val="32"/>
-        </w:rPr>
-        <w:t xml:space="preserve">): </w:t>
+        <w:t xml:space="preserve">Statistics Panel (Panel 3): </w:t>
       </w:r>
     </w:p>
     <w:p>
@@ -706,10 +761,22 @@
         <w:t xml:space="preserve">We calculated the </w:t>
       </w:r>
       <w:r>
-        <w:t xml:space="preserve">averages by just taking the end period and the start period and subtracting them to find the data between that month. We then divide that by the number of days or by 33 dependent on if it’s the average for that borough </w:t>
-      </w:r>
-      <w:r>
-        <w:t>or for the period. For example to calculate</w:t>
+        <w:t xml:space="preserve">averages by just taking the end period and the start period and subtracting them to find the data between that month. We then divide that by the number of days or by 33 </w:t>
+      </w:r>
+      <w:r>
+        <w:t>dependents</w:t>
+      </w:r>
+      <w:r>
+        <w:t xml:space="preserve"> on if it’s the average for that borough </w:t>
+      </w:r>
+      <w:r>
+        <w:t xml:space="preserve">or for the period. For </w:t>
+      </w:r>
+      <w:r>
+        <w:t>example,</w:t>
+      </w:r>
+      <w:r>
+        <w:t xml:space="preserve"> to calculate</w:t>
       </w:r>
       <w:r>
         <w:t xml:space="preserve"> total deaths, we </w:t>
@@ -723,6 +790,46 @@
       <w:r>
         <w:t xml:space="preserve">the to and from date and then subtracted from them and returned that value. </w:t>
       </w:r>
+    </w:p>
+    <w:p>
+      <w:pPr>
+        <w:rPr>
+          <w:b/>
+          <w:bCs/>
+          <w:sz w:val="32"/>
+          <w:szCs w:val="32"/>
+        </w:rPr>
+      </w:pPr>
+      <w:r>
+        <w:rPr>
+          <w:b/>
+          <w:bCs/>
+          <w:sz w:val="32"/>
+          <w:szCs w:val="32"/>
+        </w:rPr>
+        <w:lastRenderedPageBreak/>
+        <w:t>Most Affected Boroughs Panel (Panel 4 – Challenge Task):</w:t>
+      </w:r>
+    </w:p>
+    <w:p>
+      <w:pPr>
+        <w:rPr>
+          <w:b/>
+          <w:bCs/>
+          <w:sz w:val="32"/>
+          <w:szCs w:val="32"/>
+        </w:rPr>
+      </w:pPr>
+    </w:p>
+    <w:p>
+      <w:pPr>
+        <w:rPr>
+          <w:b/>
+          <w:bCs/>
+          <w:sz w:val="32"/>
+          <w:szCs w:val="32"/>
+        </w:rPr>
+      </w:pPr>
     </w:p>
     <w:p>
       <w:pPr>
@@ -734,7 +841,9 @@
           <w:u w:val="single"/>
         </w:rPr>
       </w:pPr>
-      <w:r>
+    </w:p>
+    <w:p>
+      <w:pPr>
         <w:rPr>
           <w:b/>
           <w:bCs/>
@@ -742,9 +851,7 @@
           <w:szCs w:val="36"/>
           <w:u w:val="single"/>
         </w:rPr>
-        <w:lastRenderedPageBreak/>
-        <w:t>Unit Testing</w:t>
-      </w:r>
+      </w:pPr>
       <w:r>
         <w:rPr>
           <w:b/>
@@ -753,20 +860,9 @@
           <w:szCs w:val="36"/>
           <w:u w:val="single"/>
         </w:rPr>
-        <w:t>:</w:t>
-      </w:r>
-    </w:p>
-    <w:p>
-      <w:pPr>
-        <w:rPr>
-          <w:b/>
-          <w:bCs/>
-          <w:u w:val="single"/>
-        </w:rPr>
-      </w:pPr>
-    </w:p>
-    <w:p>
-      <w:pPr>
+        <w:t>Unit Testing</w:t>
+      </w:r>
+      <w:r>
         <w:rPr>
           <w:b/>
           <w:bCs/>
@@ -774,40 +870,65 @@
           <w:szCs w:val="36"/>
           <w:u w:val="single"/>
         </w:rPr>
-      </w:pPr>
-    </w:p>
-    <w:p>
-      <w:pPr>
-        <w:rPr>
-          <w:b/>
-          <w:bCs/>
-          <w:sz w:val="36"/>
-          <w:szCs w:val="36"/>
-          <w:u w:val="single"/>
-        </w:rPr>
-      </w:pPr>
-    </w:p>
-    <w:p>
-      <w:pPr>
-        <w:rPr>
-          <w:b/>
-          <w:bCs/>
-          <w:sz w:val="36"/>
-          <w:szCs w:val="36"/>
-          <w:u w:val="single"/>
-        </w:rPr>
-      </w:pPr>
-    </w:p>
-    <w:p>
-      <w:pPr>
-        <w:rPr>
-          <w:b/>
-          <w:bCs/>
-          <w:sz w:val="36"/>
-          <w:szCs w:val="36"/>
-          <w:u w:val="single"/>
-        </w:rPr>
-      </w:pPr>
+        <w:t>:</w:t>
+      </w:r>
+    </w:p>
+    <w:p>
+      <w:r>
+        <w:t xml:space="preserve">For the unit testing, we created a test class for </w:t>
+      </w:r>
+      <w:proofErr w:type="gramStart"/>
+      <w:r>
+        <w:t>ProcessData(</w:t>
+      </w:r>
+      <w:proofErr w:type="gramEnd"/>
+      <w:r>
+        <w:t xml:space="preserve">) in order to check the functionality of all testable methods. Some methods we weren’t able to test as they relied on mouse events which we cannot manually input without causing errors. </w:t>
+      </w:r>
+    </w:p>
+    <w:p>
+      <w:r>
+        <w:drawing>
+          <wp:inline distT="0" distB="0" distL="0" distR="0" wp14:anchorId="58E84C0B" wp14:editId="409ABF74">
+            <wp:extent cx="4791744" cy="1362265"/>
+            <wp:effectExtent l="0" t="0" r="8890" b="9525"/>
+            <wp:docPr id="1" name="Picture 1" descr="Graphical user interface, text, application&#10;&#10;Description automatically generated"/>
+            <wp:cNvGraphicFramePr>
+              <a:graphicFrameLocks xmlns:a="http://schemas.openxmlformats.org/drawingml/2006/main" noChangeAspect="1"/>
+            </wp:cNvGraphicFramePr>
+            <a:graphic xmlns:a="http://schemas.openxmlformats.org/drawingml/2006/main">
+              <a:graphicData uri="http://schemas.openxmlformats.org/drawingml/2006/picture">
+                <pic:pic xmlns:pic="http://schemas.openxmlformats.org/drawingml/2006/picture">
+                  <pic:nvPicPr>
+                    <pic:cNvPr id="1" name="Picture 1" descr="Graphical user interface, text, application&#10;&#10;Description automatically generated"/>
+                    <pic:cNvPicPr/>
+                  </pic:nvPicPr>
+                  <pic:blipFill>
+                    <a:blip r:embed="rId4"/>
+                    <a:stretch>
+                      <a:fillRect/>
+                    </a:stretch>
+                  </pic:blipFill>
+                  <pic:spPr>
+                    <a:xfrm>
+                      <a:off x="0" y="0"/>
+                      <a:ext cx="4791744" cy="1362265"/>
+                    </a:xfrm>
+                    <a:prstGeom prst="rect">
+                      <a:avLst/>
+                    </a:prstGeom>
+                  </pic:spPr>
+                </pic:pic>
+              </a:graphicData>
+            </a:graphic>
+          </wp:inline>
+        </w:drawing>
+      </w:r>
+    </w:p>
+    <w:p>
+      <w:r>
+        <w:t>This was the output of the given test class, as you can see the methods are tested and given a pass or failure. In this case, all methods tested have passed and is working correctly when ran using the main class.</w:t>
+      </w:r>
     </w:p>
     <w:p>
       <w:pPr>

</xml_diff>